<commit_message>
Completion of Exercise 7
</commit_message>
<xml_diff>
--- a/Exercise7/Ray_Yadav_DSI_Ex_7.docx
+++ b/Exercise7/Ray_Yadav_DSI_Ex_7.docx
@@ -65,7 +65,13 @@
       </w:pPr>
     </w:p>
     <w:p>
-      <w:r>
+      <w:pPr>
+        <w:keepNext/>
+      </w:pPr>
+      <w:r>
+        <w:rPr>
+          <w:noProof/>
+        </w:rPr>
         <w:drawing>
           <wp:inline distT="0" distB="0" distL="0" distR="0" wp14:anchorId="675EF009" wp14:editId="0B02135D">
             <wp:extent cx="5731510" cy="3535045"/>
@@ -103,6 +109,35 @@
         </w:drawing>
       </w:r>
     </w:p>
+    <w:p>
+      <w:pPr>
+        <w:pStyle w:val="Caption"/>
+      </w:pPr>
+      <w:r>
+        <w:t xml:space="preserve">Figure </w:t>
+      </w:r>
+      <w:r>
+        <w:fldChar w:fldCharType="begin"/>
+      </w:r>
+      <w:r>
+        <w:instrText xml:space="preserve"> SEQ Figure \* ARABIC </w:instrText>
+      </w:r>
+      <w:r>
+        <w:fldChar w:fldCharType="separate"/>
+      </w:r>
+      <w:r>
+        <w:rPr>
+          <w:noProof/>
+        </w:rPr>
+        <w:t>1</w:t>
+      </w:r>
+      <w:r>
+        <w:fldChar w:fldCharType="end"/>
+      </w:r>
+      <w:r>
+        <w:t xml:space="preserve"> Table Created from 'diamonds.csv'</w:t>
+      </w:r>
+    </w:p>
     <w:p/>
     <w:p>
       <w:r>
@@ -110,7 +145,13 @@
       </w:r>
     </w:p>
     <w:p>
-      <w:r>
+      <w:pPr>
+        <w:keepNext/>
+      </w:pPr>
+      <w:r>
+        <w:rPr>
+          <w:noProof/>
+        </w:rPr>
         <w:drawing>
           <wp:inline distT="0" distB="0" distL="0" distR="0" wp14:anchorId="41CA4F9C" wp14:editId="33CB3CAA">
             <wp:extent cx="5731510" cy="2663825"/>
@@ -148,7 +189,35 @@
         </w:drawing>
       </w:r>
     </w:p>
-    <w:p/>
+    <w:p>
+      <w:pPr>
+        <w:pStyle w:val="Caption"/>
+      </w:pPr>
+      <w:r>
+        <w:t xml:space="preserve">Figure </w:t>
+      </w:r>
+      <w:r>
+        <w:fldChar w:fldCharType="begin"/>
+      </w:r>
+      <w:r>
+        <w:instrText xml:space="preserve"> SEQ Figure \* ARABIC </w:instrText>
+      </w:r>
+      <w:r>
+        <w:fldChar w:fldCharType="separate"/>
+      </w:r>
+      <w:r>
+        <w:rPr>
+          <w:noProof/>
+        </w:rPr>
+        <w:t>2</w:t>
+      </w:r>
+      <w:r>
+        <w:fldChar w:fldCharType="end"/>
+      </w:r>
+      <w:r>
+        <w:t xml:space="preserve"> Columns of table created from 'diamonds.csv'</w:t>
+      </w:r>
+    </w:p>
     <w:p>
       <w:pPr>
         <w:rPr>
@@ -164,6 +233,14 @@
           <w:bCs/>
         </w:rPr>
       </w:pPr>
+      <w:r>
+        <w:rPr>
+          <w:b/>
+          <w:bCs/>
+        </w:rPr>
+        <w:lastRenderedPageBreak/>
+        <w:t>Assignment II: Working with Data</w:t>
+      </w:r>
     </w:p>
     <w:p>
       <w:pPr>
@@ -174,47 +251,39 @@
       </w:pPr>
     </w:p>
     <w:p>
+      <w:r>
+        <w:t>Answer:</w:t>
+      </w:r>
+      <w:r>
+        <w:t xml:space="preserve"> This is the </w:t>
+      </w:r>
+      <w:r>
+        <w:t xml:space="preserve">output of the </w:t>
+      </w:r>
+      <w:r>
+        <w:t xml:space="preserve">feature </w:t>
+      </w:r>
+      <w:r>
+        <w:t>‘cut’ instead of ‘color’ and correponding visualization</w:t>
+      </w:r>
+      <w:r>
+        <w:t xml:space="preserve"> of ‘diamonds.csv’</w:t>
+      </w:r>
+      <w:r>
+        <w:t xml:space="preserve">. </w:t>
+      </w:r>
+    </w:p>
+    <w:p/>
+    <w:p>
       <w:pPr>
-        <w:rPr>
-          <w:b/>
-          <w:bCs/>
-        </w:rPr>
+        <w:keepNext/>
       </w:pPr>
       <w:r>
-        <w:rPr>
-          <w:b/>
-          <w:bCs/>
-        </w:rPr>
-        <w:lastRenderedPageBreak/>
-        <w:t>Assignment II: Working with Data</w:t>
-      </w:r>
-    </w:p>
-    <w:p>
-      <w:pPr>
-        <w:rPr>
-          <w:b/>
-          <w:bCs/>
-        </w:rPr>
-      </w:pPr>
-    </w:p>
-    <w:p>
-      <w:r>
-        <w:t>Answer:</w:t>
-      </w:r>
-      <w:r>
-        <w:t xml:space="preserve"> This is the </w:t>
-      </w:r>
-      <w:r>
-        <w:t xml:space="preserve">output of the ‘cut’ instead of ‘color’ and correponding visualization. </w:t>
-      </w:r>
-    </w:p>
-    <w:p>
-      <w:r>
         <w:drawing>
-          <wp:inline distT="0" distB="0" distL="0" distR="0" wp14:anchorId="0F7451DE" wp14:editId="17AC6156">
-            <wp:extent cx="5731510" cy="3613150"/>
-            <wp:effectExtent l="0" t="0" r="0" b="6350"/>
-            <wp:docPr id="291149161" name="Picture 1" descr="A screenshot of a computer&#10;&#10;Description automatically generated"/>
+          <wp:inline distT="0" distB="0" distL="0" distR="0" wp14:anchorId="720BF048" wp14:editId="5CE71509">
+            <wp:extent cx="5731510" cy="3576320"/>
+            <wp:effectExtent l="0" t="0" r="0" b="5080"/>
+            <wp:docPr id="1611614159" name="Picture 1" descr="A screenshot of a computer&#10;&#10;Description automatically generated"/>
             <wp:cNvGraphicFramePr>
               <a:graphicFrameLocks xmlns:a="http://schemas.openxmlformats.org/drawingml/2006/main" noChangeAspect="1"/>
             </wp:cNvGraphicFramePr>
@@ -222,7 +291,7 @@
               <a:graphicData uri="http://schemas.openxmlformats.org/drawingml/2006/picture">
                 <pic:pic xmlns:pic="http://schemas.openxmlformats.org/drawingml/2006/picture">
                   <pic:nvPicPr>
-                    <pic:cNvPr id="291149161" name="Picture 1" descr="A screenshot of a computer&#10;&#10;Description automatically generated"/>
+                    <pic:cNvPr id="1611614159" name="Picture 1" descr="A screenshot of a computer&#10;&#10;Description automatically generated"/>
                     <pic:cNvPicPr/>
                   </pic:nvPicPr>
                   <pic:blipFill>
@@ -234,7 +303,7 @@
                   <pic:spPr>
                     <a:xfrm>
                       <a:off x="0" y="0"/>
-                      <a:ext cx="5731510" cy="3613150"/>
+                      <a:ext cx="5731510" cy="3576320"/>
                     </a:xfrm>
                     <a:prstGeom prst="rect">
                       <a:avLst/>
@@ -247,8 +316,145 @@
         </w:drawing>
       </w:r>
     </w:p>
+    <w:p>
+      <w:pPr>
+        <w:pStyle w:val="Caption"/>
+      </w:pPr>
+      <w:r>
+        <w:t xml:space="preserve">Figure </w:t>
+      </w:r>
+      <w:r>
+        <w:fldChar w:fldCharType="begin"/>
+      </w:r>
+      <w:r>
+        <w:instrText xml:space="preserve"> SEQ Figure \* ARABIC </w:instrText>
+      </w:r>
+      <w:r>
+        <w:fldChar w:fldCharType="separate"/>
+      </w:r>
+      <w:r>
+        <w:rPr>
+          <w:noProof/>
+        </w:rPr>
+        <w:t>3</w:t>
+      </w:r>
+      <w:r>
+        <w:fldChar w:fldCharType="end"/>
+      </w:r>
+      <w:r>
+        <w:t xml:space="preserve"> Changed code for visualizing average price of different cuts</w:t>
+      </w:r>
+    </w:p>
     <w:p/>
+    <w:p>
+      <w:pPr>
+        <w:keepNext/>
+      </w:pPr>
+      <w:r>
+        <w:rPr>
+          <w:noProof/>
+        </w:rPr>
+        <w:drawing>
+          <wp:inline distT="0" distB="0" distL="0" distR="0" wp14:anchorId="79674B9C" wp14:editId="281EE0B3">
+            <wp:extent cx="5731510" cy="2936240"/>
+            <wp:effectExtent l="0" t="0" r="0" b="0"/>
+            <wp:docPr id="372032882" name="Picture 2" descr="A graph of blue rectangular bars&#10;&#10;Description automatically generated with medium confidence"/>
+            <wp:cNvGraphicFramePr>
+              <a:graphicFrameLocks xmlns:a="http://schemas.openxmlformats.org/drawingml/2006/main" noChangeAspect="1"/>
+            </wp:cNvGraphicFramePr>
+            <a:graphic xmlns:a="http://schemas.openxmlformats.org/drawingml/2006/main">
+              <a:graphicData uri="http://schemas.openxmlformats.org/drawingml/2006/picture">
+                <pic:pic xmlns:pic="http://schemas.openxmlformats.org/drawingml/2006/picture">
+                  <pic:nvPicPr>
+                    <pic:cNvPr id="372032882" name="Picture 2" descr="A graph of blue rectangular bars&#10;&#10;Description automatically generated with medium confidence"/>
+                    <pic:cNvPicPr>
+                      <a:picLocks noChangeAspect="1" noChangeArrowheads="1"/>
+                    </pic:cNvPicPr>
+                  </pic:nvPicPr>
+                  <pic:blipFill>
+                    <a:blip r:embed="rId7" cstate="print">
+                      <a:extLst>
+                        <a:ext uri="{28A0092B-C50C-407E-A947-70E740481C1C}">
+                          <a14:useLocalDpi xmlns:a14="http://schemas.microsoft.com/office/drawing/2010/main" val="0"/>
+                        </a:ext>
+                      </a:extLst>
+                    </a:blip>
+                    <a:srcRect/>
+                    <a:stretch>
+                      <a:fillRect/>
+                    </a:stretch>
+                  </pic:blipFill>
+                  <pic:spPr bwMode="auto">
+                    <a:xfrm>
+                      <a:off x="0" y="0"/>
+                      <a:ext cx="5731510" cy="2936240"/>
+                    </a:xfrm>
+                    <a:prstGeom prst="rect">
+                      <a:avLst/>
+                    </a:prstGeom>
+                    <a:noFill/>
+                    <a:ln>
+                      <a:noFill/>
+                    </a:ln>
+                  </pic:spPr>
+                </pic:pic>
+              </a:graphicData>
+            </a:graphic>
+          </wp:inline>
+        </w:drawing>
+      </w:r>
+    </w:p>
+    <w:p>
+      <w:pPr>
+        <w:pStyle w:val="Caption"/>
+      </w:pPr>
+      <w:r>
+        <w:t xml:space="preserve">Figure </w:t>
+      </w:r>
+      <w:r>
+        <w:fldChar w:fldCharType="begin"/>
+      </w:r>
+      <w:r>
+        <w:instrText xml:space="preserve"> SEQ Figure \* ARABIC </w:instrText>
+      </w:r>
+      <w:r>
+        <w:fldChar w:fldCharType="separate"/>
+      </w:r>
+      <w:r>
+        <w:rPr>
+          <w:noProof/>
+        </w:rPr>
+        <w:t>4</w:t>
+      </w:r>
+      <w:r>
+        <w:fldChar w:fldCharType="end"/>
+      </w:r>
+      <w:r>
+        <w:t xml:space="preserve"> Correspoing output of average price of different cuts of diamon</w:t>
+      </w:r>
+      <w:r>
+        <w:t>ds</w:t>
+      </w:r>
+    </w:p>
     <w:p/>
+    <w:p>
+      <w:r>
+        <w:lastRenderedPageBreak/>
+        <w:t xml:space="preserve">After having a look at the Spark UI in my cluster, </w:t>
+      </w:r>
+      <w:r>
+        <w:t xml:space="preserve">I </w:t>
+      </w:r>
+      <w:r>
+        <w:t xml:space="preserve">obtained </w:t>
+      </w:r>
+      <w:r>
+        <w:t xml:space="preserve">the following outputs. It clearly shows the timeline and the last 8 jobs that has been executed. </w:t>
+      </w:r>
+      <w:r>
+        <w:br/>
+      </w:r>
+    </w:p>
     <w:p>
       <w:pPr>
         <w:rPr>
@@ -256,14 +462,47 @@
           <w:bCs/>
         </w:rPr>
       </w:pPr>
-    </w:p>
-    <w:p>
-      <w:pPr>
+      <w:r>
         <w:rPr>
           <w:b/>
           <w:bCs/>
         </w:rPr>
-      </w:pPr>
+        <w:drawing>
+          <wp:inline distT="0" distB="0" distL="0" distR="0" wp14:anchorId="799D5089" wp14:editId="2E50B4DF">
+            <wp:extent cx="5731510" cy="3400425"/>
+            <wp:effectExtent l="0" t="0" r="0" b="3175"/>
+            <wp:docPr id="615550017" name="Picture 1" descr="A screenshot of a computer&#10;&#10;Description automatically generated"/>
+            <wp:cNvGraphicFramePr>
+              <a:graphicFrameLocks xmlns:a="http://schemas.openxmlformats.org/drawingml/2006/main" noChangeAspect="1"/>
+            </wp:cNvGraphicFramePr>
+            <a:graphic xmlns:a="http://schemas.openxmlformats.org/drawingml/2006/main">
+              <a:graphicData uri="http://schemas.openxmlformats.org/drawingml/2006/picture">
+                <pic:pic xmlns:pic="http://schemas.openxmlformats.org/drawingml/2006/picture">
+                  <pic:nvPicPr>
+                    <pic:cNvPr id="615550017" name="Picture 1" descr="A screenshot of a computer&#10;&#10;Description automatically generated"/>
+                    <pic:cNvPicPr/>
+                  </pic:nvPicPr>
+                  <pic:blipFill>
+                    <a:blip r:embed="rId8"/>
+                    <a:stretch>
+                      <a:fillRect/>
+                    </a:stretch>
+                  </pic:blipFill>
+                  <pic:spPr>
+                    <a:xfrm>
+                      <a:off x="0" y="0"/>
+                      <a:ext cx="5731510" cy="3400425"/>
+                    </a:xfrm>
+                    <a:prstGeom prst="rect">
+                      <a:avLst/>
+                    </a:prstGeom>
+                  </pic:spPr>
+                </pic:pic>
+              </a:graphicData>
+            </a:graphic>
+          </wp:inline>
+        </w:drawing>
+      </w:r>
     </w:p>
     <w:sectPr>
       <w:pgSz w:w="11906" w:h="16838"/>
@@ -1188,6 +1427,25 @@
       <w:spacing w:val="5"/>
     </w:rPr>
   </w:style>
+  <w:style w:type="paragraph" w:styleId="Caption">
+    <w:name w:val="caption"/>
+    <w:basedOn w:val="Normal"/>
+    <w:next w:val="Normal"/>
+    <w:uiPriority w:val="35"/>
+    <w:unhideWhenUsed/>
+    <w:qFormat/>
+    <w:rsid w:val="00E36FCD"/>
+    <w:pPr>
+      <w:spacing w:after="200"/>
+    </w:pPr>
+    <w:rPr>
+      <w:i/>
+      <w:iCs/>
+      <w:color w:val="0E2841" w:themeColor="text2"/>
+      <w:sz w:val="18"/>
+      <w:szCs w:val="18"/>
+    </w:rPr>
+  </w:style>
 </w:styles>
 </file>
 

</xml_diff>